<commit_message>
updating functional specifications doc
</commit_message>
<xml_diff>
--- a/functionalSpecifications.docx
+++ b/functionalSpecifications.docx
@@ -14,7 +14,6 @@
           <w:u w:val="single"/>
         </w:rPr>
       </w:pPr>
-      <w:proofErr w:type="spellStart"/>
       <w:r>
         <w:rPr>
           <w:rFonts w:ascii="Arial Black" w:hAnsi="Arial Black" w:cs="Calibri"/>
@@ -22,17 +21,7 @@
           <w:szCs w:val="28"/>
           <w:u w:val="single"/>
         </w:rPr>
-        <w:t>MoodTracker</w:t>
-      </w:r>
-      <w:proofErr w:type="spellEnd"/>
-      <w:r>
-        <w:rPr>
-          <w:rFonts w:ascii="Arial Black" w:hAnsi="Arial Black" w:cs="Calibri"/>
-          <w:sz w:val="28"/>
-          <w:szCs w:val="28"/>
-          <w:u w:val="single"/>
-        </w:rPr>
-        <w:t xml:space="preserve"> App Functional</w:t>
+        <w:t>MoodTracker App Functional</w:t>
       </w:r>
       <w:r>
         <w:rPr>
@@ -83,61 +72,39 @@
           <w:sz w:val="28"/>
           <w:szCs w:val="28"/>
         </w:rPr>
-        <w:t xml:space="preserve">The </w:t>
-      </w:r>
-      <w:proofErr w:type="spellStart"/>
-      <w:r>
-        <w:rPr>
-          <w:rFonts w:ascii="Calibri" w:hAnsi="Calibri" w:cs="Calibri"/>
-          <w:sz w:val="28"/>
-          <w:szCs w:val="28"/>
-        </w:rPr>
-        <w:t>MoodTracker</w:t>
-      </w:r>
-      <w:proofErr w:type="spellEnd"/>
-      <w:r>
-        <w:rPr>
-          <w:rFonts w:ascii="Calibri" w:hAnsi="Calibri" w:cs="Calibri"/>
-          <w:sz w:val="28"/>
-          <w:szCs w:val="28"/>
-        </w:rPr>
-        <w:t xml:space="preserve"> application is an application that allows a user to track daily moods. In addition, a memo can be saved to coincide with each daily mood.  The mood can be selected on the main screen and the user may choose to also save the memo or leave the memo blank.  At midnight each day the selected mood, and memo if applicable, will automatically be saved </w:t>
-      </w:r>
-      <w:proofErr w:type="gramStart"/>
-      <w:r>
-        <w:rPr>
-          <w:rFonts w:ascii="Calibri" w:hAnsi="Calibri" w:cs="Calibri"/>
-          <w:sz w:val="28"/>
-          <w:szCs w:val="28"/>
-        </w:rPr>
-        <w:t>whether or not</w:t>
-      </w:r>
-      <w:proofErr w:type="gramEnd"/>
-      <w:r>
-        <w:rPr>
-          <w:rFonts w:ascii="Calibri" w:hAnsi="Calibri" w:cs="Calibri"/>
-          <w:sz w:val="28"/>
-          <w:szCs w:val="28"/>
-        </w:rPr>
-        <w:t xml:space="preserve"> the application is in use. If no mood has been selected for that day, the application will automatically save a default blank mood and memo.  The application will then be reset to showing the default Great </w:t>
-      </w:r>
-      <w:proofErr w:type="gramStart"/>
-      <w:r>
-        <w:rPr>
-          <w:rFonts w:ascii="Calibri" w:hAnsi="Calibri" w:cs="Calibri"/>
-          <w:sz w:val="28"/>
-          <w:szCs w:val="28"/>
-        </w:rPr>
-        <w:t>Mood(</w:t>
-      </w:r>
-      <w:proofErr w:type="gramEnd"/>
-      <w:r>
-        <w:rPr>
-          <w:rFonts w:ascii="Calibri" w:hAnsi="Calibri" w:cs="Calibri"/>
-          <w:sz w:val="28"/>
-          <w:szCs w:val="28"/>
-        </w:rPr>
-        <w:t>yellow emoji).</w:t>
+        <w:t>The MoodTracker application is an application that allows a user to track daily moods. In addition, a memo can be saved to coincide with each daily mood.  The mood can be selected on the main screen and the user may choose to also save the memo or leave the memo blank.  At midnight each day the selected mood, and memo if applicable, will automatically be saved whether the application is in use</w:t>
+      </w:r>
+      <w:r>
+        <w:rPr>
+          <w:rFonts w:ascii="Calibri" w:hAnsi="Calibri" w:cs="Calibri"/>
+          <w:sz w:val="28"/>
+          <w:szCs w:val="28"/>
+        </w:rPr>
+        <w:t xml:space="preserve"> or not</w:t>
+      </w:r>
+      <w:r>
+        <w:rPr>
+          <w:rFonts w:ascii="Calibri" w:hAnsi="Calibri" w:cs="Calibri"/>
+          <w:sz w:val="28"/>
+          <w:szCs w:val="28"/>
+        </w:rPr>
+        <w:t xml:space="preserve">. If no mood has been selected for that day, the application will automatically save a default blank mood and memo.  The application will then be reset to showing the </w:t>
+      </w:r>
+      <w:r>
+        <w:rPr>
+          <w:rFonts w:ascii="Calibri" w:hAnsi="Calibri" w:cs="Calibri"/>
+          <w:sz w:val="28"/>
+          <w:szCs w:val="28"/>
+        </w:rPr>
+        <w:t xml:space="preserve">default great mood </w:t>
+      </w:r>
+      <w:r>
+        <w:rPr>
+          <w:rFonts w:ascii="Calibri" w:hAnsi="Calibri" w:cs="Calibri"/>
+          <w:sz w:val="28"/>
+          <w:szCs w:val="28"/>
+        </w:rPr>
+        <w:t>(yellow emoji).</w:t>
       </w:r>
       <w:r>
         <w:rPr>
@@ -163,7 +130,17 @@
           <w:sz w:val="28"/>
           <w:szCs w:val="28"/>
         </w:rPr>
-        <w:t xml:space="preserve">There are three image buttons on the main screen.  They are the </w:t>
+        <w:t>There are three image buttons on the main screen.  They are the</w:t>
+      </w:r>
+      <w:bookmarkStart w:id="0" w:name="_GoBack"/>
+      <w:bookmarkEnd w:id="0"/>
+      <w:r>
+        <w:rPr>
+          <w:rFonts w:ascii="Calibri" w:hAnsi="Calibri" w:cs="Calibri"/>
+          <w:sz w:val="28"/>
+          <w:szCs w:val="28"/>
+        </w:rPr>
+        <w:t xml:space="preserve"> </w:t>
       </w:r>
       <w:r>
         <w:rPr>
@@ -255,25 +232,7 @@
           <w:sz w:val="28"/>
           <w:szCs w:val="28"/>
         </w:rPr>
-        <w:t xml:space="preserve">a </w:t>
-      </w:r>
-      <w:proofErr w:type="gramStart"/>
-      <w:r>
-        <w:rPr>
-          <w:rFonts w:ascii="Calibri" w:hAnsi="Calibri" w:cs="Calibri"/>
-          <w:sz w:val="28"/>
-          <w:szCs w:val="28"/>
-        </w:rPr>
-        <w:t>pop up</w:t>
-      </w:r>
-      <w:proofErr w:type="gramEnd"/>
-      <w:r>
-        <w:rPr>
-          <w:rFonts w:ascii="Calibri" w:hAnsi="Calibri" w:cs="Calibri"/>
-          <w:sz w:val="28"/>
-          <w:szCs w:val="28"/>
-        </w:rPr>
-        <w:t xml:space="preserve"> </w:t>
+        <w:t xml:space="preserve">a pop up </w:t>
       </w:r>
       <w:r>
         <w:rPr>
@@ -374,25 +333,7 @@
           <w:sz w:val="28"/>
           <w:szCs w:val="28"/>
         </w:rPr>
-        <w:t xml:space="preserve">The history button takes the user to the History Activity screen where the moods from the past 7 days are presented.  The moods are shown in order (top to bottom) from one week ago to yesterday.  If a mood was saved for that day, the mood color is </w:t>
-      </w:r>
-      <w:proofErr w:type="gramStart"/>
-      <w:r>
-        <w:rPr>
-          <w:rFonts w:ascii="Calibri" w:hAnsi="Calibri" w:cs="Calibri"/>
-          <w:sz w:val="28"/>
-          <w:szCs w:val="28"/>
-        </w:rPr>
-        <w:t>shown</w:t>
-      </w:r>
-      <w:proofErr w:type="gramEnd"/>
-      <w:r>
-        <w:rPr>
-          <w:rFonts w:ascii="Calibri" w:hAnsi="Calibri" w:cs="Calibri"/>
-          <w:sz w:val="28"/>
-          <w:szCs w:val="28"/>
-        </w:rPr>
-        <w:t xml:space="preserve"> and the width of that day’s mood is presented in a corresponding width.  If the </w:t>
+        <w:t xml:space="preserve">The history button takes the user to the History Activity screen where the moods from the past 7 days are presented.  The moods are shown in order (top to bottom) from one week ago to yesterday.  If a mood was saved for that day, the mood color is shown and the width of that day’s mood is presented in a corresponding width.  If the </w:t>
       </w:r>
       <w:r>
         <w:rPr>
@@ -476,97 +417,39 @@
           <w:sz w:val="28"/>
           <w:szCs w:val="28"/>
         </w:rPr>
-        <w:t xml:space="preserve"> via </w:t>
-      </w:r>
-      <w:proofErr w:type="gramStart"/>
+        <w:t xml:space="preserve"> via SMS(direct message/email, </w:t>
+      </w:r>
       <w:r>
         <w:rPr>
           <w:rFonts w:ascii="Montserrat" w:eastAsia="Times New Roman" w:hAnsi="Montserrat" w:cs="Times New Roman"/>
           <w:sz w:val="28"/>
           <w:szCs w:val="28"/>
         </w:rPr>
-        <w:t>SMS(</w:t>
-      </w:r>
-      <w:proofErr w:type="gramEnd"/>
+        <w:t>etc.</w:t>
+      </w:r>
       <w:r>
         <w:rPr>
           <w:rFonts w:ascii="Montserrat" w:eastAsia="Times New Roman" w:hAnsi="Montserrat" w:cs="Times New Roman"/>
           <w:sz w:val="28"/>
           <w:szCs w:val="28"/>
         </w:rPr>
-        <w:t xml:space="preserve">direct message/email, </w:t>
-      </w:r>
-      <w:proofErr w:type="spellStart"/>
+        <w:t xml:space="preserve">) is implemented via a share icon that is found on the HistoryActivity screen.  The user may select any day of the </w:t>
+      </w:r>
       <w:r>
         <w:rPr>
           <w:rFonts w:ascii="Montserrat" w:eastAsia="Times New Roman" w:hAnsi="Montserrat" w:cs="Times New Roman"/>
           <w:sz w:val="28"/>
           <w:szCs w:val="28"/>
         </w:rPr>
-        <w:t>etc</w:t>
-      </w:r>
-      <w:proofErr w:type="spellEnd"/>
+        <w:t>7-day</w:t>
+      </w:r>
       <w:r>
         <w:rPr>
           <w:rFonts w:ascii="Montserrat" w:eastAsia="Times New Roman" w:hAnsi="Montserrat" w:cs="Times New Roman"/>
           <w:sz w:val="28"/>
           <w:szCs w:val="28"/>
         </w:rPr>
-        <w:t xml:space="preserve">) is implemented via a share icon that is found on the </w:t>
-      </w:r>
-      <w:proofErr w:type="spellStart"/>
-      <w:r>
-        <w:rPr>
-          <w:rFonts w:ascii="Montserrat" w:eastAsia="Times New Roman" w:hAnsi="Montserrat" w:cs="Times New Roman"/>
-          <w:sz w:val="28"/>
-          <w:szCs w:val="28"/>
-        </w:rPr>
-        <w:t>HistoryActivity</w:t>
-      </w:r>
-      <w:proofErr w:type="spellEnd"/>
-      <w:r>
-        <w:rPr>
-          <w:rFonts w:ascii="Montserrat" w:eastAsia="Times New Roman" w:hAnsi="Montserrat" w:cs="Times New Roman"/>
-          <w:sz w:val="28"/>
-          <w:szCs w:val="28"/>
-        </w:rPr>
-        <w:t xml:space="preserve"> screen.  The user may select any day of the </w:t>
-      </w:r>
-      <w:proofErr w:type="gramStart"/>
-      <w:r>
-        <w:rPr>
-          <w:rFonts w:ascii="Montserrat" w:eastAsia="Times New Roman" w:hAnsi="Montserrat" w:cs="Times New Roman"/>
-          <w:sz w:val="28"/>
-          <w:szCs w:val="28"/>
-        </w:rPr>
-        <w:t>7 day</w:t>
-      </w:r>
-      <w:proofErr w:type="gramEnd"/>
-      <w:r>
-        <w:rPr>
-          <w:rFonts w:ascii="Montserrat" w:eastAsia="Times New Roman" w:hAnsi="Montserrat" w:cs="Times New Roman"/>
-          <w:sz w:val="28"/>
-          <w:szCs w:val="28"/>
-        </w:rPr>
-        <w:t xml:space="preserve"> history to share.   Upon clicking the share icon, the user will be directed to a selector pop up that allows the user to choose to whom and via which app to share the mood.    The verbiage of the message reads as follows: “</w:t>
-      </w:r>
-      <w:proofErr w:type="gramStart"/>
-      <w:r>
-        <w:rPr>
-          <w:rFonts w:ascii="Montserrat" w:eastAsia="Times New Roman" w:hAnsi="Montserrat" w:cs="Times New Roman"/>
-          <w:sz w:val="28"/>
-          <w:szCs w:val="28"/>
-        </w:rPr>
-        <w:t>’[</w:t>
-      </w:r>
-      <w:proofErr w:type="gramEnd"/>
-      <w:r>
-        <w:rPr>
-          <w:rFonts w:ascii="Montserrat" w:eastAsia="Times New Roman" w:hAnsi="Montserrat" w:cs="Times New Roman"/>
-          <w:sz w:val="28"/>
-          <w:szCs w:val="28"/>
-        </w:rPr>
-        <w:t xml:space="preserve">#of days] days ago my mood was [mood goes here].” </w:t>
+        <w:t xml:space="preserve"> history to share.   Upon clicking the share icon, the user will be directed to a selector pop up that allows the user to choose to whom and via which app to share the mood.    The verbiage of the message reads as follows: “’[#of days] days ago my mood was [mood goes here].” </w:t>
       </w:r>
     </w:p>
     <w:p>
@@ -620,8 +503,6 @@
         </w:rPr>
         <w:t xml:space="preserve">.  When the user swipes either upward or downward on the emoji, the user will hear a chime sound.  </w:t>
       </w:r>
-      <w:bookmarkStart w:id="0" w:name="_GoBack"/>
-      <w:bookmarkEnd w:id="0"/>
     </w:p>
     <w:p>
       <w:pPr>
@@ -665,61 +546,7 @@
           <w:sz w:val="28"/>
           <w:szCs w:val="28"/>
         </w:rPr>
-        <w:t xml:space="preserve">The pie chart was implemented on the </w:t>
-      </w:r>
-      <w:proofErr w:type="spellStart"/>
-      <w:r>
-        <w:rPr>
-          <w:rFonts w:ascii="Montserrat" w:eastAsia="Times New Roman" w:hAnsi="Montserrat" w:cs="Times New Roman"/>
-          <w:sz w:val="28"/>
-          <w:szCs w:val="28"/>
-        </w:rPr>
-        <w:t>PieChartActivity</w:t>
-      </w:r>
-      <w:proofErr w:type="spellEnd"/>
-      <w:r>
-        <w:rPr>
-          <w:rFonts w:ascii="Montserrat" w:eastAsia="Times New Roman" w:hAnsi="Montserrat" w:cs="Times New Roman"/>
-          <w:sz w:val="28"/>
-          <w:szCs w:val="28"/>
-        </w:rPr>
-        <w:t xml:space="preserve"> screen.  The user can select the pie chart button from the </w:t>
-      </w:r>
-      <w:proofErr w:type="spellStart"/>
-      <w:r>
-        <w:rPr>
-          <w:rFonts w:ascii="Montserrat" w:eastAsia="Times New Roman" w:hAnsi="Montserrat" w:cs="Times New Roman"/>
-          <w:sz w:val="28"/>
-          <w:szCs w:val="28"/>
-        </w:rPr>
-        <w:t>MainActivity</w:t>
-      </w:r>
-      <w:proofErr w:type="spellEnd"/>
-      <w:r>
-        <w:rPr>
-          <w:rFonts w:ascii="Montserrat" w:eastAsia="Times New Roman" w:hAnsi="Montserrat" w:cs="Times New Roman"/>
-          <w:sz w:val="28"/>
-          <w:szCs w:val="28"/>
-        </w:rPr>
-        <w:t xml:space="preserve">.  This button brings up the </w:t>
-      </w:r>
-      <w:proofErr w:type="spellStart"/>
-      <w:r>
-        <w:rPr>
-          <w:rFonts w:ascii="Montserrat" w:eastAsia="Times New Roman" w:hAnsi="Montserrat" w:cs="Times New Roman"/>
-          <w:sz w:val="28"/>
-          <w:szCs w:val="28"/>
-        </w:rPr>
-        <w:t>PieChartActivity</w:t>
-      </w:r>
-      <w:proofErr w:type="spellEnd"/>
-      <w:r>
-        <w:rPr>
-          <w:rFonts w:ascii="Montserrat" w:eastAsia="Times New Roman" w:hAnsi="Montserrat" w:cs="Times New Roman"/>
-          <w:sz w:val="28"/>
-          <w:szCs w:val="28"/>
-        </w:rPr>
-        <w:t xml:space="preserve"> which presents the 7 days of moods in a round pie chart view.  The color of each mood will present as 1/7</w:t>
+        <w:t>The pie chart was implemented on the PieChartActivity screen.  The user can select the pie chart button from the MainActivity.  This button brings up the PieChartActivity which presents the 7 days of moods in a round pie chart view.  The color of each mood will present as 1/7</w:t>
       </w:r>
       <w:r>
         <w:rPr>

</xml_diff>